<commit_message>
Letzte Dokumente aus Semester 1 und neue Krimis
</commit_message>
<xml_diff>
--- a/Studium MW/Aktuelle Trends/Poster Texte deutsch.docx
+++ b/Studium MW/Aktuelle Trends/Poster Texte deutsch.docx
@@ -23,48 +23,24 @@
         <w:t>, die entweder den Zustand 0 oder 1 einnehmen können. Durch die Manipulation dieser Bits können Informationen verarbeitet und später ausgelesen werden.</w:t>
       </w:r>
       <w:r>
-        <w:t xml:space="preserve"> Bei Quantencomputern werden Informationen stattdessen in Systemen aus Quanten-Bits oder „</w:t>
+        <w:t xml:space="preserve"> Bei Quantencomputern werden Informationen stattdessen in Systemen aus Quanten-Bits oder „Qubits“ gespeichert und prozessiert. </w:t>
+      </w:r>
+      <w:r>
+        <w:t xml:space="preserve">Der entscheidende Unterschied zu einem klassischen Bit besteht darin, dass ein </w:t>
       </w:r>
       <w:proofErr w:type="spellStart"/>
       <w:r>
-        <w:t>Qubits</w:t>
+        <w:t>Qubit</w:t>
       </w:r>
       <w:proofErr w:type="spellEnd"/>
       <w:r>
-        <w:t xml:space="preserve">“ gespeichert und prozessiert. </w:t>
-      </w:r>
-      <w:r>
-        <w:t xml:space="preserve">Der entscheidende Unterschied zu einem klassischen Bit besteht darin, dass ein </w:t>
-      </w:r>
-      <w:proofErr w:type="spellStart"/>
-      <w:r>
-        <w:t>Qubit</w:t>
-      </w:r>
-      <w:proofErr w:type="spellEnd"/>
-      <w:r>
-        <w:t xml:space="preserve"> neben den beiden Zuständen 0 und 1 auch eine Superposition der beiden Zustände einnehmen kann, wobei es sich um einen Zustand zwischen 0 und 1 handelt. Wird der Zustand des </w:t>
-      </w:r>
-      <w:proofErr w:type="spellStart"/>
-      <w:r>
-        <w:t>Qubits</w:t>
-      </w:r>
-      <w:proofErr w:type="spellEnd"/>
-      <w:r>
-        <w:t xml:space="preserve"> gemessen, ist</w:t>
+        <w:t xml:space="preserve"> neben den beiden Zuständen 0 und 1 auch eine Superposition der beiden Zustände einnehmen kann, wobei es sich um einen Zustand zwischen 0 und 1 handelt. Wird der Zustand des Qubits gemessen, ist</w:t>
       </w:r>
       <w:r>
         <w:t xml:space="preserve"> es</w:t>
       </w:r>
       <w:r>
-        <w:t xml:space="preserve"> mit einer bestimmten Wahrscheinlichkeit der Zustand 0 oder mit der entsprechenden Gegenwahrscheinlichkeit der Zustand 1. Ein System aus </w:t>
-      </w:r>
-      <w:proofErr w:type="spellStart"/>
-      <w:r>
-        <w:t>Qubits</w:t>
-      </w:r>
-      <w:proofErr w:type="spellEnd"/>
-      <w:r>
-        <w:t xml:space="preserve"> wir durch Vektoren in der </w:t>
+        <w:t xml:space="preserve"> mit einer bestimmten Wahrscheinlichkeit der Zustand 0 oder mit der entsprechenden Gegenwahrscheinlichkeit der Zustand 1. Ein System aus Qubits wir durch Vektoren in der </w:t>
       </w:r>
       <w:r>
         <w:rPr>
@@ -168,49 +144,7 @@
         <w:rPr>
           <w:rFonts w:cs="Arial"/>
         </w:rPr>
-        <w:t xml:space="preserve">Die Datenverarbeitung erfolgt in einem Quantencomputer, indem ein System aus mehreren </w:t>
-      </w:r>
-      <w:proofErr w:type="spellStart"/>
-      <w:r>
-        <w:rPr>
-          <w:rFonts w:cs="Arial"/>
-        </w:rPr>
-        <w:t>Qubits</w:t>
-      </w:r>
-      <w:proofErr w:type="spellEnd"/>
-      <w:r>
-        <w:rPr>
-          <w:rFonts w:cs="Arial"/>
-        </w:rPr>
-        <w:t xml:space="preserve"> durch quantenmechanische Operationen gezielt so beeinflusst wird, dass sich die Wahrscheinlichkeiten der jeweiligen Zustände der </w:t>
-      </w:r>
-      <w:proofErr w:type="spellStart"/>
-      <w:r>
-        <w:rPr>
-          <w:rFonts w:cs="Arial"/>
-        </w:rPr>
-        <w:t>Qubits</w:t>
-      </w:r>
-      <w:proofErr w:type="spellEnd"/>
-      <w:r>
-        <w:rPr>
-          <w:rFonts w:cs="Arial"/>
-        </w:rPr>
-        <w:t xml:space="preserve"> entsprechend der Operationen verändern. Beispielsweise würde eine Negation eines </w:t>
-      </w:r>
-      <w:proofErr w:type="spellStart"/>
-      <w:r>
-        <w:rPr>
-          <w:rFonts w:cs="Arial"/>
-        </w:rPr>
-        <w:t>Qubits</w:t>
-      </w:r>
-      <w:proofErr w:type="spellEnd"/>
-      <w:r>
-        <w:rPr>
-          <w:rFonts w:cs="Arial"/>
-        </w:rPr>
-        <w:t xml:space="preserve"> die Wahrscheinlichkeiten für die Zustände </w:t>
+        <w:t xml:space="preserve">Die Datenverarbeitung erfolgt in einem Quantencomputer, indem ein System aus mehreren Qubits durch quantenmechanische Operationen gezielt so beeinflusst wird, dass sich die Wahrscheinlichkeiten der jeweiligen Zustände der Qubits entsprechend der Operationen verändern. Beispielsweise würde eine Negation eines Qubits die Wahrscheinlichkeiten für die Zustände </w:t>
       </w:r>
       <w:r>
         <w:rPr>
@@ -252,21 +186,7 @@
         <w:rPr>
           <w:rFonts w:cs="Arial"/>
         </w:rPr>
-        <w:t xml:space="preserve">r Art und Anzahl der eingesetzten </w:t>
-      </w:r>
-      <w:proofErr w:type="spellStart"/>
-      <w:r>
-        <w:rPr>
-          <w:rFonts w:cs="Arial"/>
-        </w:rPr>
-        <w:t>Qubits</w:t>
-      </w:r>
-      <w:proofErr w:type="spellEnd"/>
-      <w:r>
-        <w:rPr>
-          <w:rFonts w:cs="Arial"/>
-        </w:rPr>
-        <w:t>.</w:t>
+        <w:t>r Art und Anzahl der eingesetzten Qubits.</w:t>
       </w:r>
       <w:r>
         <w:rPr>
@@ -306,35 +226,7 @@
         <w:rPr>
           <w:rFonts w:cs="Arial"/>
         </w:rPr>
-        <w:t xml:space="preserve">Viele Quantenrechner verwenden für die Manipulation der </w:t>
-      </w:r>
-      <w:proofErr w:type="spellStart"/>
-      <w:r>
-        <w:rPr>
-          <w:rFonts w:cs="Arial"/>
-        </w:rPr>
-        <w:t>Qubits</w:t>
-      </w:r>
-      <w:proofErr w:type="spellEnd"/>
-      <w:r>
-        <w:rPr>
-          <w:rFonts w:cs="Arial"/>
-        </w:rPr>
-        <w:t xml:space="preserve"> als Gesamtsystem den Effekt der Quantenverschränkung, bei dem erreicht wird, dass die Zustände von </w:t>
-      </w:r>
-      <w:proofErr w:type="spellStart"/>
-      <w:r>
-        <w:rPr>
-          <w:rFonts w:cs="Arial"/>
-        </w:rPr>
-        <w:t>Qubits</w:t>
-      </w:r>
-      <w:proofErr w:type="spellEnd"/>
-      <w:r>
-        <w:rPr>
-          <w:rFonts w:cs="Arial"/>
-        </w:rPr>
-        <w:t xml:space="preserve"> voneinander abhängig sind. Ein einfaches Beispiel ist</w:t>
+        <w:t>Viele Quantenrechner verwenden für die Manipulation der Qubits als Gesamtsystem den Effekt der Quantenverschränkung, bei dem erreicht wird, dass die Zustände von Qubits voneinander abhängig sind. Ein einfaches Beispiel ist</w:t>
       </w:r>
       <w:r>
         <w:rPr>
@@ -399,21 +291,7 @@
         <w:rPr>
           <w:rFonts w:cs="Arial"/>
         </w:rPr>
-        <w:t xml:space="preserve">Es gibt derzeit verschiedenste Ansätze für die Art der verwendeten </w:t>
-      </w:r>
-      <w:proofErr w:type="spellStart"/>
-      <w:r>
-        <w:rPr>
-          <w:rFonts w:cs="Arial"/>
-        </w:rPr>
-        <w:t>Qubits</w:t>
-      </w:r>
-      <w:proofErr w:type="spellEnd"/>
-      <w:r>
-        <w:rPr>
-          <w:rFonts w:cs="Arial"/>
-        </w:rPr>
-        <w:t xml:space="preserve">, wobei synthetische Moleküle, Photonen und </w:t>
+        <w:t xml:space="preserve">Es gibt derzeit verschiedenste Ansätze für die Art der verwendeten Qubits, wobei synthetische Moleküle, Photonen und </w:t>
       </w:r>
       <w:r>
         <w:rPr>
@@ -584,15 +462,7 @@
         <w:t xml:space="preserve"> </w:t>
       </w:r>
       <w:r>
-        <w:t xml:space="preserve">2016 brachte D-Wave ein aktuelles System mit 2000 </w:t>
-      </w:r>
-      <w:proofErr w:type="spellStart"/>
-      <w:r>
-        <w:t>Qubits</w:t>
-      </w:r>
-      <w:proofErr w:type="spellEnd"/>
-      <w:r>
-        <w:t xml:space="preserve"> auf den Markt, das mit supraleitenden Mikrochips arbeitete. </w:t>
+        <w:t xml:space="preserve">2016 brachte D-Wave ein aktuelles System mit 2000 Qubits auf den Markt, das mit supraleitenden Mikrochips arbeitete. </w:t>
       </w:r>
       <w:r>
         <w:t>Obwohl die Quantenrechner theoretisch erheblich schneller als konventionelle Rechner sein sollten, konnte es bisher in der Praxis nicht a</w:t>
@@ -684,15 +554,7 @@
       </w:r>
       <w:proofErr w:type="spellEnd"/>
       <w:r>
-        <w:t xml:space="preserve">-Effekt“, der aussagt, dass Quantenzustände nicht auf ein anderes </w:t>
-      </w:r>
-      <w:proofErr w:type="spellStart"/>
-      <w:r>
-        <w:t>Qubits</w:t>
-      </w:r>
-      <w:proofErr w:type="spellEnd"/>
-      <w:r>
-        <w:t xml:space="preserve"> übertragen werden können, ohne das originale </w:t>
+        <w:t xml:space="preserve">-Effekt“, der aussagt, dass Quantenzustände nicht auf ein anderes Qubits übertragen werden können, ohne das originale </w:t>
       </w:r>
       <w:proofErr w:type="spellStart"/>
       <w:r>
@@ -727,21 +589,7 @@
         <w:rPr>
           <w:rFonts w:cs="Arial"/>
         </w:rPr>
-        <w:t xml:space="preserve">Aufgrund der Superposition der </w:t>
-      </w:r>
-      <w:proofErr w:type="spellStart"/>
-      <w:r>
-        <w:rPr>
-          <w:rFonts w:cs="Arial"/>
-        </w:rPr>
-        <w:t>Qubits</w:t>
-      </w:r>
-      <w:proofErr w:type="spellEnd"/>
-      <w:r>
-        <w:rPr>
-          <w:rFonts w:cs="Arial"/>
-        </w:rPr>
-        <w:t xml:space="preserve"> ist es möglich, mehrere Zustände pro </w:t>
+        <w:t xml:space="preserve">Aufgrund der Superposition der Qubits ist es möglich, mehrere Zustände pro </w:t>
       </w:r>
       <w:proofErr w:type="spellStart"/>
       <w:r>
@@ -871,13 +719,6 @@
           <w:vertAlign w:val="superscript"/>
         </w:rPr>
       </w:pPr>
-      <w:r>
-        <w:rPr>
-          <w:rFonts w:cs="Arial"/>
-          <w:vertAlign w:val="superscript"/>
-        </w:rPr>
-        <w:br w:type="page"/>
-      </w:r>
       <w:bookmarkStart w:id="0" w:name="_GoBack"/>
       <w:bookmarkEnd w:id="0"/>
     </w:p>

</xml_diff>